<commit_message>
correct spelling errors, update hls abstract
</commit_message>
<xml_diff>
--- a/docs/hls_2018/abstract/abstract HLS 2018.docx
+++ b/docs/hls_2018/abstract/abstract HLS 2018.docx
@@ -767,9 +767,6 @@
         <w:autoSpaceDN w:val="0"/>
         <w:adjustRightInd w:val="0"/>
         <w:jc w:val="both"/>
-        <w:rPr>
-          <w:rFonts w:eastAsiaTheme="minorEastAsia"/>
-        </w:rPr>
       </w:pPr>
       <w:r>
         <w:tab/>
@@ -1018,26 +1015,13 @@
       </w:r>
       <w:proofErr w:type="spellEnd"/>
       <w:r>
-        <w:t xml:space="preserve"> followed by a </w:t>
-      </w:r>
-      <w:commentRangeStart w:id="0"/>
-      <w:proofErr w:type="spellStart"/>
-      <w:r>
-        <w:t>triphthong</w:t>
-      </w:r>
-      <w:proofErr w:type="spellEnd"/>
-      <w:r>
-        <w:t xml:space="preserve"> </w:t>
-      </w:r>
-      <w:commentRangeEnd w:id="0"/>
-      <w:r>
-        <w:rPr>
-          <w:rStyle w:val="CommentReference"/>
-        </w:rPr>
-        <w:commentReference w:id="0"/>
-      </w:r>
-      <w:r>
-        <w:t xml:space="preserve">(four segment rhyme or complex onset + three segment rhyme). </w:t>
+        <w:t xml:space="preserve"> followed by a</w:t>
+      </w:r>
+      <w:r>
+        <w:t xml:space="preserve"> diphthong</w:t>
+      </w:r>
+      <w:r>
+        <w:t xml:space="preserve"> (four segment rhyme or complex onset + three segment rhyme). </w:t>
       </w:r>
       <w:r>
         <w:t>Four</w:t>
@@ -1139,106 +1123,6 @@
       </w:r>
       <w:r>
         <w:t xml:space="preserve">r articulations are too similar. </w:t>
-      </w:r>
-      <w:r>
-        <w:t xml:space="preserve">For </w:t>
-      </w:r>
-      <w:r>
-        <w:t>the second</w:t>
-      </w:r>
-      <w:r>
-        <w:t xml:space="preserve"> set of stimuli, subjects were also given a gramma</w:t>
-      </w:r>
-      <w:r>
-        <w:t>ticality judg</w:t>
-      </w:r>
-      <w:r>
-        <w:t>ment task.</w:t>
-      </w:r>
-      <w:r>
-        <w:t xml:space="preserve"> </w:t>
-      </w:r>
-      <w:r>
-        <w:rPr>
-          <w:rFonts w:eastAsiaTheme="minorEastAsia"/>
-        </w:rPr>
-        <w:t xml:space="preserve">Oral production data </w:t>
-      </w:r>
-      <w:r>
-        <w:rPr>
-          <w:rFonts w:eastAsiaTheme="minorEastAsia"/>
-        </w:rPr>
-        <w:t>will be</w:t>
-      </w:r>
-      <w:r>
-        <w:rPr>
-          <w:rFonts w:eastAsiaTheme="minorEastAsia"/>
-        </w:rPr>
-        <w:t xml:space="preserve"> analyzed</w:t>
-      </w:r>
-      <w:r>
-        <w:rPr>
-          <w:rFonts w:eastAsiaTheme="minorEastAsia"/>
-        </w:rPr>
-        <w:t xml:space="preserve"> by </w:t>
-      </w:r>
-      <w:commentRangeStart w:id="1"/>
-      <w:r>
-        <w:rPr>
-          <w:rFonts w:eastAsiaTheme="minorEastAsia"/>
-        </w:rPr>
-        <w:t>two judges</w:t>
-      </w:r>
-      <w:r>
-        <w:rPr>
-          <w:rFonts w:eastAsiaTheme="minorEastAsia"/>
-        </w:rPr>
-        <w:t xml:space="preserve"> </w:t>
-      </w:r>
-      <w:r>
-        <w:rPr>
-          <w:rFonts w:eastAsiaTheme="minorEastAsia"/>
-        </w:rPr>
-        <w:t xml:space="preserve">first impressionistically and then with </w:t>
-      </w:r>
-      <w:proofErr w:type="spellStart"/>
-      <w:r>
-        <w:rPr>
-          <w:rFonts w:eastAsiaTheme="minorEastAsia"/>
-        </w:rPr>
-        <w:t>Praat</w:t>
-      </w:r>
-      <w:proofErr w:type="spellEnd"/>
-      <w:r>
-        <w:rPr>
-          <w:rFonts w:eastAsiaTheme="minorEastAsia"/>
-        </w:rPr>
-        <w:t xml:space="preserve"> </w:t>
-      </w:r>
-      <w:r>
-        <w:rPr>
-          <w:rFonts w:eastAsiaTheme="minorEastAsia"/>
-        </w:rPr>
-        <w:t xml:space="preserve">according to duration and F1/F2 </w:t>
-      </w:r>
-      <w:r>
-        <w:rPr>
-          <w:rFonts w:eastAsiaTheme="minorEastAsia"/>
-        </w:rPr>
-        <w:t>values</w:t>
-      </w:r>
-      <w:r>
-        <w:rPr>
-          <w:rFonts w:eastAsiaTheme="minorEastAsia"/>
-        </w:rPr>
-        <w:t>.</w:t>
-      </w:r>
-      <w:commentRangeEnd w:id="1"/>
-      <w:r>
-        <w:rPr>
-          <w:rStyle w:val="CommentReference"/>
-        </w:rPr>
-        <w:commentReference w:id="1"/>
       </w:r>
     </w:p>
     <w:p>
@@ -1247,11 +1131,192 @@
         <w:autoSpaceDE w:val="0"/>
         <w:autoSpaceDN w:val="0"/>
         <w:adjustRightInd w:val="0"/>
+        <w:ind w:firstLine="720"/>
         <w:jc w:val="both"/>
         <w:rPr>
           <w:rFonts w:eastAsiaTheme="minorEastAsia"/>
         </w:rPr>
       </w:pPr>
+      <w:r>
+        <w:t xml:space="preserve">The </w:t>
+      </w:r>
+      <w:r>
+        <w:t>participants’ productions</w:t>
+      </w:r>
+      <w:r>
+        <w:t xml:space="preserve"> from the </w:t>
+      </w:r>
+      <w:r>
+        <w:rPr>
+          <w:rFonts w:eastAsiaTheme="minorEastAsia"/>
+        </w:rPr>
+        <w:t>oral syllable division task</w:t>
+      </w:r>
+      <w:r>
+        <w:rPr>
+          <w:rFonts w:eastAsiaTheme="minorEastAsia"/>
+        </w:rPr>
+        <w:t xml:space="preserve"> were </w:t>
+      </w:r>
+      <w:r>
+        <w:rPr>
+          <w:rFonts w:eastAsiaTheme="minorEastAsia"/>
+        </w:rPr>
+        <w:t xml:space="preserve">categorized as a </w:t>
+      </w:r>
+      <w:proofErr w:type="spellStart"/>
+      <w:r>
+        <w:rPr>
+          <w:rFonts w:eastAsiaTheme="minorEastAsia"/>
+        </w:rPr>
+        <w:t>tripthong</w:t>
+      </w:r>
+      <w:proofErr w:type="spellEnd"/>
+      <w:r>
+        <w:rPr>
+          <w:rFonts w:eastAsiaTheme="minorEastAsia"/>
+        </w:rPr>
+        <w:t xml:space="preserve"> in 45% of the data, a hiatus in 30%, or as a simplification (eliding the prevocalic glide) in the remaining 25%. Thus prevocalic glides were produced as part of the onset, at least some of the time. Given the ternary nature of the responses, the productions were analyzed </w:t>
+      </w:r>
+      <w:r>
+        <w:rPr>
+          <w:rFonts w:eastAsiaTheme="minorEastAsia"/>
+        </w:rPr>
+        <w:t xml:space="preserve">using multinomial mixed effects models to determine if the participants’ syllabification strategies varied as a function of the phonetic environment (i.e., the </w:t>
+      </w:r>
+      <w:r>
+        <w:rPr>
+          <w:rFonts w:eastAsiaTheme="minorEastAsia"/>
+        </w:rPr>
+        <w:t>preceding</w:t>
+      </w:r>
+      <w:r>
+        <w:rPr>
+          <w:rFonts w:eastAsiaTheme="minorEastAsia"/>
+        </w:rPr>
+        <w:t xml:space="preserve"> consonant</w:t>
+      </w:r>
+      <w:r>
+        <w:rPr>
+          <w:rFonts w:eastAsiaTheme="minorEastAsia"/>
+        </w:rPr>
+        <w:t xml:space="preserve">) or the glide in prevocalic position ([j], [w]). Neither </w:t>
+      </w:r>
+      <w:r>
+        <w:rPr>
+          <w:rFonts w:eastAsiaTheme="minorEastAsia"/>
+        </w:rPr>
+        <w:t xml:space="preserve">of the predictors favored responding one way or another. The data from the </w:t>
+      </w:r>
+      <w:r>
+        <w:rPr>
+          <w:rFonts w:eastAsiaTheme="minorEastAsia"/>
+        </w:rPr>
+        <w:t>oral recorded phrase reading</w:t>
+      </w:r>
+      <w:r>
+        <w:rPr>
+          <w:rFonts w:eastAsiaTheme="minorEastAsia"/>
+        </w:rPr>
+        <w:t xml:space="preserve"> were segmented and </w:t>
+      </w:r>
+      <w:r>
+        <w:rPr>
+          <w:rFonts w:eastAsiaTheme="minorEastAsia"/>
+        </w:rPr>
+        <w:t xml:space="preserve">analyzed using </w:t>
+      </w:r>
+      <w:proofErr w:type="spellStart"/>
+      <w:r>
+        <w:rPr>
+          <w:rFonts w:eastAsiaTheme="minorEastAsia"/>
+        </w:rPr>
+        <w:t>Praat</w:t>
+      </w:r>
+      <w:proofErr w:type="spellEnd"/>
+      <w:r>
+        <w:rPr>
+          <w:rFonts w:eastAsiaTheme="minorEastAsia"/>
+        </w:rPr>
+        <w:t xml:space="preserve"> </w:t>
+      </w:r>
+      <w:r>
+        <w:t>(</w:t>
+      </w:r>
+      <w:proofErr w:type="spellStart"/>
+      <w:r>
+        <w:t>Boersma</w:t>
+      </w:r>
+      <w:proofErr w:type="spellEnd"/>
+      <w:r>
+        <w:t xml:space="preserve"> &amp; </w:t>
+      </w:r>
+      <w:proofErr w:type="spellStart"/>
+      <w:r>
+        <w:t>Weenink</w:t>
+      </w:r>
+      <w:proofErr w:type="spellEnd"/>
+      <w:r>
+        <w:t>, 2018)</w:t>
+      </w:r>
+      <w:r>
+        <w:rPr>
+          <w:rFonts w:eastAsiaTheme="minorEastAsia"/>
+        </w:rPr>
+        <w:t>.</w:t>
+      </w:r>
+      <w:r>
+        <w:rPr>
+          <w:rFonts w:eastAsiaTheme="minorEastAsia"/>
+        </w:rPr>
+        <w:t xml:space="preserve"> We extracted total duration (</w:t>
+      </w:r>
+      <w:proofErr w:type="spellStart"/>
+      <w:r>
+        <w:rPr>
+          <w:rFonts w:eastAsiaTheme="minorEastAsia"/>
+        </w:rPr>
+        <w:t>ms</w:t>
+      </w:r>
+      <w:proofErr w:type="spellEnd"/>
+      <w:r>
+        <w:rPr>
+          <w:rFonts w:eastAsiaTheme="minorEastAsia"/>
+        </w:rPr>
+        <w:t>), and F1 (</w:t>
+      </w:r>
+      <w:proofErr w:type="spellStart"/>
+      <w:r>
+        <w:rPr>
+          <w:rFonts w:eastAsiaTheme="minorEastAsia"/>
+        </w:rPr>
+        <w:t>hz</w:t>
+      </w:r>
+      <w:proofErr w:type="spellEnd"/>
+      <w:r>
+        <w:rPr>
+          <w:rFonts w:eastAsiaTheme="minorEastAsia"/>
+        </w:rPr>
+        <w:t xml:space="preserve">) and intensity (dB) values in 10% increments over the time course of the prevocalic glides. These metrics were compared to those from prevocalic glides that were not preceded by a palatal consonant. The duration data were modeled using linear mixed effects models, and showed that duration varied as a function of the preceding consonant. Specifically, palatal + glide sequences showed longer durations. The F1 and intensity time course data were modeled using generalized additive mixed models (GAMMs). </w:t>
+      </w:r>
+      <w:r>
+        <w:rPr>
+          <w:rFonts w:eastAsiaTheme="minorEastAsia"/>
+        </w:rPr>
+        <w:t>Glides preceded</w:t>
+      </w:r>
+      <w:r>
+        <w:rPr>
+          <w:rFonts w:eastAsiaTheme="minorEastAsia"/>
+        </w:rPr>
+        <w:t xml:space="preserve"> by </w:t>
+      </w:r>
+      <w:r>
+        <w:rPr>
+          <w:rFonts w:eastAsiaTheme="minorEastAsia"/>
+        </w:rPr>
+        <w:t xml:space="preserve">a palatal consonant showed lower intensity values over the time course, suggesting a more consonant-like production. </w:t>
+      </w:r>
     </w:p>
     <w:p>
       <w:pPr>
@@ -1259,52 +1324,24 @@
         <w:autoSpaceDE w:val="0"/>
         <w:autoSpaceDN w:val="0"/>
         <w:adjustRightInd w:val="0"/>
-        <w:jc w:val="both"/>
-        <w:rPr>
-          <w:rFonts w:eastAsiaTheme="minorEastAsia"/>
-        </w:rPr>
-      </w:pPr>
-      <w:r>
-        <w:rPr>
-          <w:rFonts w:eastAsiaTheme="minorEastAsia"/>
-          <w:highlight w:val="yellow"/>
-        </w:rPr>
-        <w:t>Include study summary/finding</w:t>
-      </w:r>
-      <w:ins w:id="2" w:author="anonymous" w:date="2018-04-29T16:02:00Z">
-        <w:r>
-          <w:rPr>
-            <w:rFonts w:eastAsiaTheme="minorEastAsia"/>
-            <w:highlight w:val="yellow"/>
-          </w:rPr>
-          <w:t>s</w:t>
-        </w:r>
-      </w:ins>
-      <w:r>
-        <w:rPr>
-          <w:rFonts w:eastAsiaTheme="minorEastAsia"/>
-          <w:highlight w:val="yellow"/>
-        </w:rPr>
-        <w:t xml:space="preserve"> here</w:t>
-      </w:r>
-    </w:p>
-    <w:p>
-      <w:pPr>
-        <w:widowControl w:val="0"/>
-        <w:autoSpaceDE w:val="0"/>
-        <w:autoSpaceDN w:val="0"/>
-        <w:adjustRightInd w:val="0"/>
-        <w:jc w:val="both"/>
-      </w:pPr>
-    </w:p>
-    <w:p>
-      <w:pPr>
         <w:ind w:firstLine="720"/>
         <w:jc w:val="both"/>
+        <w:rPr>
+          <w:rFonts w:eastAsiaTheme="minorEastAsia"/>
+        </w:rPr>
       </w:pPr>
-      <w:bookmarkStart w:id="3" w:name="_GoBack"/>
-      <w:bookmarkEnd w:id="3"/>
-      <w:commentRangeStart w:id="4"/>
+      <w:r>
+        <w:rPr>
+          <w:rFonts w:eastAsiaTheme="minorEastAsia"/>
+        </w:rPr>
+        <w:t xml:space="preserve">Taken together, the data from the two tasks support the hypothesis that prevocalic glides can be produced as part of a complex onset in Sonoran Spanish. The syllable division task illustrates that this production is possible, though highly variable. The data from the phrase reading task suggest that co-occurrence restrictions apply to </w:t>
+      </w:r>
+      <w:r>
+        <w:t>palatal consonant + homorganic glide [j]</w:t>
+      </w:r>
+      <w:r>
+        <w:t xml:space="preserve"> sequences, and a possible repair strategy is to lengthen the onset, thus longer durations, more consonant-like productions. </w:t>
+      </w:r>
       <w:r>
         <w:t xml:space="preserve">By testing whether or not these speakers adhere to the </w:t>
       </w:r>
@@ -1312,7 +1349,7 @@
         <w:t xml:space="preserve">segmental restrictions in nonce </w:t>
       </w:r>
       <w:r>
-        <w:t xml:space="preserve">words, we will gain insight on the status of </w:t>
+        <w:t xml:space="preserve">words, we gain insight on the status of </w:t>
       </w:r>
       <w:r>
         <w:t>glides</w:t>
@@ -1327,7 +1364,7 @@
         <w:t xml:space="preserve">. </w:t>
       </w:r>
       <w:r>
-        <w:t>Additionally</w:t>
+        <w:t>Additionally,</w:t>
       </w:r>
       <w:r>
         <w:t xml:space="preserve"> </w:t>
@@ -1351,20 +1388,26 @@
         <w:t xml:space="preserve"> on</w:t>
       </w:r>
       <w:r>
-        <w:t xml:space="preserve"> acquisition errors (e.g., language learning, speech pathology, etc.), as work in these areas is based on phonological descriptions that could be inaccurate or inapplicable to all varieties and speakers.</w:t>
-      </w:r>
-      <w:commentRangeEnd w:id="4"/>
+        <w:t xml:space="preserve"> acquisition errors (e.g., language learning, speech pathology, etc.), as work in these areas is based on phonological descriptions that could be inaccurate or inapplicable to all varieties and speakers</w:t>
+      </w:r>
+      <w:commentRangeStart w:id="0"/>
+      <w:r>
+        <w:t>.</w:t>
+      </w:r>
+      <w:commentRangeEnd w:id="0"/>
       <w:r>
         <w:rPr>
           <w:rStyle w:val="CommentReference"/>
         </w:rPr>
-        <w:commentReference w:id="4"/>
+        <w:commentReference w:id="0"/>
       </w:r>
     </w:p>
     <w:p>
       <w:pPr>
         <w:jc w:val="both"/>
       </w:pPr>
+      <w:bookmarkStart w:id="1" w:name="_GoBack"/>
+      <w:bookmarkEnd w:id="1"/>
     </w:p>
     <w:p>
       <w:pPr>
@@ -2447,6 +2490,7 @@
           <w:shd w:val="clear" w:color="auto" w:fill="FFFFFF"/>
           <w:lang w:val="es-UY"/>
         </w:rPr>
+        <w:lastRenderedPageBreak/>
         <w:t>References</w:t>
       </w:r>
     </w:p>
@@ -2672,6 +2716,8 @@
         <w:ind w:left="360" w:hanging="360"/>
         <w:jc w:val="both"/>
         <w:rPr>
+          <w:color w:val="222222"/>
+          <w:shd w:val="clear" w:color="auto" w:fill="FFFFFF"/>
           <w:lang w:val="es-ES"/>
         </w:rPr>
       </w:pPr>
@@ -2745,11 +2791,188 @@
     </w:p>
     <w:p>
       <w:pPr>
+        <w:ind w:left="360" w:hanging="360"/>
         <w:jc w:val="both"/>
         <w:rPr>
+          <w:color w:val="222222"/>
+          <w:shd w:val="clear" w:color="auto" w:fill="FFFFFF"/>
           <w:lang w:val="es-ES"/>
         </w:rPr>
       </w:pPr>
+      <w:proofErr w:type="spellStart"/>
+      <w:r>
+        <w:t>Boersma</w:t>
+      </w:r>
+      <w:proofErr w:type="spellEnd"/>
+      <w:r>
+        <w:t xml:space="preserve">, </w:t>
+      </w:r>
+      <w:r>
+        <w:t>P.</w:t>
+      </w:r>
+      <w:r>
+        <w:t xml:space="preserve"> &amp; </w:t>
+      </w:r>
+      <w:proofErr w:type="spellStart"/>
+      <w:r>
+        <w:t>Weenink</w:t>
+      </w:r>
+      <w:proofErr w:type="spellEnd"/>
+      <w:r>
+        <w:t>, D</w:t>
+      </w:r>
+      <w:r>
+        <w:t xml:space="preserve">. </w:t>
+      </w:r>
+      <w:r>
+        <w:t xml:space="preserve">(2018). </w:t>
+      </w:r>
+      <w:proofErr w:type="spellStart"/>
+      <w:r>
+        <w:t>Praat</w:t>
+      </w:r>
+      <w:proofErr w:type="spellEnd"/>
+      <w:r>
+        <w:t>: doing phonetics by computer [Computer program]. Version 6.0.39, retrieved 3 April 2018 from http://www.praat.org/</w:t>
+      </w:r>
+    </w:p>
+    <w:p>
+      <w:pPr>
+        <w:jc w:val="both"/>
+        <w:rPr>
+          <w:lang w:val="es-ES"/>
+        </w:rPr>
+      </w:pPr>
+    </w:p>
+    <w:p>
+      <w:pPr>
+        <w:jc w:val="both"/>
+        <w:rPr>
+          <w:lang w:val="es-ES"/>
+        </w:rPr>
+      </w:pPr>
+    </w:p>
+    <w:p>
+      <w:pPr>
+        <w:jc w:val="both"/>
+        <w:rPr>
+          <w:lang w:val="es-ES"/>
+        </w:rPr>
+      </w:pPr>
+    </w:p>
+    <w:p>
+      <w:pPr>
+        <w:jc w:val="both"/>
+        <w:rPr>
+          <w:lang w:val="es-ES"/>
+        </w:rPr>
+      </w:pPr>
+      <w:r>
+        <w:rPr>
+          <w:noProof/>
+        </w:rPr>
+        <w:drawing>
+          <wp:inline distT="0" distB="0" distL="0" distR="0" wp14:anchorId="3390811F" wp14:editId="4D48BF80">
+            <wp:extent cx="2737154" cy="1954159"/>
+            <wp:effectExtent l="0" t="0" r="6350" b="1905"/>
+            <wp:docPr id="1" name="Picture 1" descr="../../../README_files/figure-markdown_strict/hls_syllabification_all_p3-1.png"/>
+            <wp:cNvGraphicFramePr>
+              <a:graphicFrameLocks xmlns:a="http://schemas.openxmlformats.org/drawingml/2006/main" noChangeAspect="1"/>
+            </wp:cNvGraphicFramePr>
+            <a:graphic xmlns:a="http://schemas.openxmlformats.org/drawingml/2006/main">
+              <a:graphicData uri="http://schemas.openxmlformats.org/drawingml/2006/picture">
+                <pic:pic xmlns:pic="http://schemas.openxmlformats.org/drawingml/2006/picture">
+                  <pic:nvPicPr>
+                    <pic:cNvPr id="0" name="Picture 1" descr="../../../README_files/figure-markdown_strict/hls_syllabification_all_p3-1.png"/>
+                    <pic:cNvPicPr>
+                      <a:picLocks noChangeAspect="1" noChangeArrowheads="1"/>
+                    </pic:cNvPicPr>
+                  </pic:nvPicPr>
+                  <pic:blipFill>
+                    <a:blip r:embed="rId9">
+                      <a:extLst>
+                        <a:ext uri="{28A0092B-C50C-407E-A947-70E740481C1C}">
+                          <a14:useLocalDpi xmlns:a14="http://schemas.microsoft.com/office/drawing/2010/main" val="0"/>
+                        </a:ext>
+                      </a:extLst>
+                    </a:blip>
+                    <a:srcRect/>
+                    <a:stretch>
+                      <a:fillRect/>
+                    </a:stretch>
+                  </pic:blipFill>
+                  <pic:spPr bwMode="auto">
+                    <a:xfrm>
+                      <a:off x="0" y="0"/>
+                      <a:ext cx="2770507" cy="1977971"/>
+                    </a:xfrm>
+                    <a:prstGeom prst="rect">
+                      <a:avLst/>
+                    </a:prstGeom>
+                    <a:noFill/>
+                    <a:ln>
+                      <a:noFill/>
+                    </a:ln>
+                  </pic:spPr>
+                </pic:pic>
+              </a:graphicData>
+            </a:graphic>
+          </wp:inline>
+        </w:drawing>
+      </w:r>
+      <w:r>
+        <w:rPr>
+          <w:noProof/>
+        </w:rPr>
+        <w:drawing>
+          <wp:inline distT="0" distB="0" distL="0" distR="0" wp14:anchorId="083B7C8B" wp14:editId="4755C59E">
+            <wp:extent cx="2715279" cy="1938541"/>
+            <wp:effectExtent l="0" t="0" r="2540" b="0"/>
+            <wp:docPr id="2" name="Picture 2" descr="../../../README_files/figure-markdown_strict/hls_carrier_int_p4-1.png"/>
+            <wp:cNvGraphicFramePr>
+              <a:graphicFrameLocks xmlns:a="http://schemas.openxmlformats.org/drawingml/2006/main" noChangeAspect="1"/>
+            </wp:cNvGraphicFramePr>
+            <a:graphic xmlns:a="http://schemas.openxmlformats.org/drawingml/2006/main">
+              <a:graphicData uri="http://schemas.openxmlformats.org/drawingml/2006/picture">
+                <pic:pic xmlns:pic="http://schemas.openxmlformats.org/drawingml/2006/picture">
+                  <pic:nvPicPr>
+                    <pic:cNvPr id="0" name="Picture 2" descr="../../../README_files/figure-markdown_strict/hls_carrier_int_p4-1.png"/>
+                    <pic:cNvPicPr>
+                      <a:picLocks noChangeAspect="1" noChangeArrowheads="1"/>
+                    </pic:cNvPicPr>
+                  </pic:nvPicPr>
+                  <pic:blipFill>
+                    <a:blip r:embed="rId10">
+                      <a:extLst>
+                        <a:ext uri="{28A0092B-C50C-407E-A947-70E740481C1C}">
+                          <a14:useLocalDpi xmlns:a14="http://schemas.microsoft.com/office/drawing/2010/main" val="0"/>
+                        </a:ext>
+                      </a:extLst>
+                    </a:blip>
+                    <a:srcRect/>
+                    <a:stretch>
+                      <a:fillRect/>
+                    </a:stretch>
+                  </pic:blipFill>
+                  <pic:spPr bwMode="auto">
+                    <a:xfrm>
+                      <a:off x="0" y="0"/>
+                      <a:ext cx="2774045" cy="1980496"/>
+                    </a:xfrm>
+                    <a:prstGeom prst="rect">
+                      <a:avLst/>
+                    </a:prstGeom>
+                    <a:noFill/>
+                    <a:ln>
+                      <a:noFill/>
+                    </a:ln>
+                  </pic:spPr>
+                </pic:pic>
+              </a:graphicData>
+            </a:graphic>
+          </wp:inline>
+        </w:drawing>
+      </w:r>
     </w:p>
     <w:sectPr>
       <w:pgSz w:w="12240" w:h="15840"/>
@@ -2763,10 +2986,13 @@
 
 <file path=word/comments.xml><?xml version="1.0" encoding="utf-8"?>
 <w:comments xmlns:wpc="http://schemas.microsoft.com/office/word/2010/wordprocessingCanvas" xmlns:mo="http://schemas.microsoft.com/office/mac/office/2008/main" xmlns:mc="http://schemas.openxmlformats.org/markup-compatibility/2006" xmlns:mv="urn:schemas-microsoft-com:mac:vml" xmlns:o="urn:schemas-microsoft-com:office:office" xmlns:r="http://schemas.openxmlformats.org/officeDocument/2006/relationships" xmlns:m="http://schemas.openxmlformats.org/officeDocument/2006/math" xmlns:v="urn:schemas-microsoft-com:vml" xmlns:wp14="http://schemas.microsoft.com/office/word/2010/wordprocessingDrawing" xmlns:wp="http://schemas.openxmlformats.org/drawingml/2006/wordprocessingDrawing" xmlns:w10="urn:schemas-microsoft-com:office:word" xmlns:w="http://schemas.openxmlformats.org/wordprocessingml/2006/main" xmlns:w14="http://schemas.microsoft.com/office/word/2010/wordml" xmlns:w15="http://schemas.microsoft.com/office/word/2012/wordml" xmlns:wpg="http://schemas.microsoft.com/office/word/2010/wordprocessingGroup" xmlns:wpi="http://schemas.microsoft.com/office/word/2010/wordprocessingInk" xmlns:wne="http://schemas.microsoft.com/office/word/2006/wordml" xmlns:wps="http://schemas.microsoft.com/office/word/2010/wordprocessingShape" mc:Ignorable="w14 w15 wp14">
-  <w:comment w:id="0" w:author="Microsoft Office User" w:date="2018-04-29T19:22:00Z" w:initials="Office">
+  <w:comment w:id="0" w:author="Microsoft Office User" w:date="2018-04-30T10:26:00Z" w:initials="Office">
     <w:p>
       <w:pPr>
         <w:pStyle w:val="CommentText"/>
+        <w:rPr>
+          <w:lang w:val="es-ES"/>
+        </w:rPr>
       </w:pPr>
       <w:r>
         <w:rPr>
@@ -2776,80 +3002,20 @@
       </w:r>
       <w:proofErr w:type="spellStart"/>
       <w:r>
-        <w:t>Esto</w:t>
-      </w:r>
-      <w:proofErr w:type="spellEnd"/>
-      <w:r>
-        <w:t xml:space="preserve"> </w:t>
-      </w:r>
-      <w:proofErr w:type="spellStart"/>
-      <w:r>
-        <w:t>debería</w:t>
-      </w:r>
-      <w:proofErr w:type="spellEnd"/>
-      <w:r>
-        <w:t xml:space="preserve"> </w:t>
-      </w:r>
-      <w:proofErr w:type="spellStart"/>
-      <w:r>
-        <w:t>ser</w:t>
-      </w:r>
-      <w:proofErr w:type="spellEnd"/>
-      <w:r>
-        <w:t xml:space="preserve"> “</w:t>
-      </w:r>
-      <w:proofErr w:type="spellStart"/>
-      <w:r>
-        <w:t>dipthong</w:t>
-      </w:r>
-      <w:proofErr w:type="spellEnd"/>
-      <w:r>
-        <w:t>”, ¿no?</w:t>
-      </w:r>
-    </w:p>
-  </w:comment>
-  <w:comment w:id="1" w:author="Microsoft Office User" w:date="2018-04-29T19:23:00Z" w:initials="Office">
-    <w:p>
-      <w:pPr>
-        <w:pStyle w:val="CommentText"/>
-      </w:pPr>
-      <w:r>
-        <w:rPr>
-          <w:rStyle w:val="CommentReference"/>
-        </w:rPr>
-        <w:annotationRef/>
-      </w:r>
-      <w:proofErr w:type="spellStart"/>
-      <w:r>
-        <w:t>Quitamos</w:t>
-      </w:r>
-      <w:proofErr w:type="spellEnd"/>
-      <w:r>
-        <w:t xml:space="preserve"> </w:t>
-      </w:r>
-      <w:proofErr w:type="spellStart"/>
-      <w:r>
-        <w:t>esto</w:t>
-      </w:r>
-      <w:proofErr w:type="spellEnd"/>
-      <w:r>
-        <w:t>?</w:t>
-      </w:r>
-    </w:p>
-  </w:comment>
-  <w:comment w:id="4" w:author="anonymous" w:date="2018-04-29T16:01:00Z" w:initials="A">
-    <w:p>
-      <w:pPr>
-        <w:pStyle w:val="CommentText"/>
-      </w:pPr>
-      <w:r>
-        <w:rPr>
-          <w:rStyle w:val="CommentReference"/>
-        </w:rPr>
-        <w:annotationRef/>
-      </w:r>
-      <w:r>
-        <w:t>Modify according to experimental study findings</w:t>
+        <w:t>Habr</w:t>
+      </w:r>
+      <w:proofErr w:type="spellEnd"/>
+      <w:r>
+        <w:rPr>
+          <w:lang w:val="es-ES"/>
+        </w:rPr>
+        <w:t xml:space="preserve">á que cortar paja. Quita lo que veas oportuno (tiendo a escribir demasiado con respecto a la estadística). </w:t>
+      </w:r>
+      <w:r>
+        <w:rPr>
+          <w:lang w:val="es-ES"/>
+        </w:rPr>
+        <w:t>He incluido dos gráficos abajo. Igual se tienen que quitar… me parece que nos limitan a dos páginas.</w:t>
       </w:r>
     </w:p>
   </w:comment>
@@ -2858,14 +3024,14 @@
 
 <file path=word/commentsExtended.xml><?xml version="1.0" encoding="utf-8"?>
 <w15:commentsEx xmlns:wpc="http://schemas.microsoft.com/office/word/2010/wordprocessingCanvas" xmlns:mo="http://schemas.microsoft.com/office/mac/office/2008/main" xmlns:mc="http://schemas.openxmlformats.org/markup-compatibility/2006" xmlns:mv="urn:schemas-microsoft-com:mac:vml" xmlns:o="urn:schemas-microsoft-com:office:office" xmlns:r="http://schemas.openxmlformats.org/officeDocument/2006/relationships" xmlns:m="http://schemas.openxmlformats.org/officeDocument/2006/math" xmlns:v="urn:schemas-microsoft-com:vml" xmlns:wp14="http://schemas.microsoft.com/office/word/2010/wordprocessingDrawing" xmlns:wp="http://schemas.openxmlformats.org/drawingml/2006/wordprocessingDrawing" xmlns:w10="urn:schemas-microsoft-com:office:word" xmlns:w="http://schemas.openxmlformats.org/wordprocessingml/2006/main" xmlns:w14="http://schemas.microsoft.com/office/word/2010/wordml" xmlns:w15="http://schemas.microsoft.com/office/word/2012/wordml" xmlns:wpg="http://schemas.microsoft.com/office/word/2010/wordprocessingGroup" xmlns:wpi="http://schemas.microsoft.com/office/word/2010/wordprocessingInk" xmlns:wne="http://schemas.microsoft.com/office/word/2006/wordml" xmlns:wps="http://schemas.microsoft.com/office/word/2010/wordprocessingShape" mc:Ignorable="w14 w15 wp14">
-  <w15:commentEx w15:paraId="2B324883" w15:done="0"/>
-  <w15:commentEx w15:paraId="1014EFA4" w15:done="0"/>
-  <w15:commentEx w15:paraId="4C73630B" w15:done="0"/>
+  <w15:commentEx w15:paraId="4E752A8D" w15:done="0"/>
 </w15:commentsEx>
 </file>
 
 <file path=word/commentsIds.xml><?xml version="1.0" encoding="utf-8"?>
 <w16cid:commentsIds xmlns:wpc="http://schemas.microsoft.com/office/word/2010/wordprocessingCanvas" xmlns:cx="http://schemas.microsoft.com/office/drawing/2014/chartex" xmlns:cx1="http://schemas.microsoft.com/office/drawing/2015/9/8/chartex" xmlns:cx2="http://schemas.microsoft.com/office/drawing/2015/10/21/chartex" xmlns:cx3="http://schemas.microsoft.com/office/drawing/2016/5/9/chartex" xmlns:cx4="http://schemas.microsoft.com/office/drawing/2016/5/10/chartex" xmlns:cx5="http://schemas.microsoft.com/office/drawing/2016/5/11/chartex" xmlns:cx6="http://schemas.microsoft.com/office/drawing/2016/5/12/chartex" xmlns:cx7="http://schemas.microsoft.com/office/drawing/2016/5/13/chartex" xmlns:cx8="http://schemas.microsoft.com/office/drawing/2016/5/14/chartex" xmlns:mc="http://schemas.openxmlformats.org/markup-compatibility/2006" xmlns:aink="http://schemas.microsoft.com/office/drawing/2016/ink" xmlns:am3d="http://schemas.microsoft.com/office/drawing/2017/model3d" xmlns:o="urn:schemas-microsoft-com:office:office" xmlns:r="http://schemas.openxmlformats.org/officeDocument/2006/relationships" xmlns:m="http://schemas.openxmlformats.org/officeDocument/2006/math" xmlns:v="urn:schemas-microsoft-com:vml" xmlns:wp14="http://schemas.microsoft.com/office/word/2010/wordprocessingDrawing" xmlns:wp="http://schemas.openxmlformats.org/drawingml/2006/wordprocessingDrawing" xmlns:w10="urn:schemas-microsoft-com:office:word" xmlns:w="http://schemas.openxmlformats.org/wordprocessingml/2006/main" xmlns:w14="http://schemas.microsoft.com/office/word/2010/wordml" xmlns:w15="http://schemas.microsoft.com/office/word/2012/wordml" xmlns:w16cid="http://schemas.microsoft.com/office/word/2016/wordml/cid" xmlns:w16se="http://schemas.microsoft.com/office/word/2015/wordml/symex" xmlns:wpg="http://schemas.microsoft.com/office/word/2010/wordprocessingGroup" xmlns:wpi="http://schemas.microsoft.com/office/word/2010/wordprocessingInk" xmlns:wne="http://schemas.microsoft.com/office/word/2006/wordml" xmlns:wps="http://schemas.microsoft.com/office/word/2010/wordprocessingShape" mc:Ignorable="w14 w15 w16se w16cid wp14">
+  <w16cid:commentId w16cid:paraId="2B324883" w16cid:durableId="1E90CD06"/>
+  <w16cid:commentId w16cid:paraId="1014EFA4" w16cid:durableId="1E90CD07"/>
   <w16cid:commentId w16cid:paraId="4C73630B" w16cid:durableId="1E906AE8"/>
 </w16cid:commentsIds>
 </file>
@@ -3520,6 +3686,20 @@
       <w:szCs w:val="20"/>
     </w:rPr>
   </w:style>
+  <w:style w:type="paragraph" w:styleId="NormalWeb">
+    <w:name w:val="Normal (Web)"/>
+    <w:basedOn w:val="Normal"/>
+    <w:uiPriority w:val="99"/>
+    <w:semiHidden/>
+    <w:unhideWhenUsed/>
+    <w:rsid w:val="00F05555"/>
+    <w:pPr>
+      <w:spacing w:before="100" w:beforeAutospacing="1" w:after="100" w:afterAutospacing="1"/>
+    </w:pPr>
+    <w:rPr>
+      <w:rFonts w:eastAsiaTheme="minorEastAsia"/>
+    </w:rPr>
+  </w:style>
 </w:styles>
 </file>
 

</xml_diff>

<commit_message>
update abstract, remove old images
</commit_message>
<xml_diff>
--- a/docs/hls_2018/abstract/abstract HLS 2018.docx
+++ b/docs/hls_2018/abstract/abstract HLS 2018.docx
@@ -1150,13 +1150,7 @@
         <w:rPr>
           <w:rFonts w:eastAsiaTheme="minorEastAsia"/>
         </w:rPr>
-        <w:t>oral syllable division task</w:t>
-      </w:r>
-      <w:r>
-        <w:rPr>
-          <w:rFonts w:eastAsiaTheme="minorEastAsia"/>
-        </w:rPr>
-        <w:t xml:space="preserve"> were </w:t>
+        <w:t xml:space="preserve">oral syllable division task were </w:t>
       </w:r>
       <w:r>
         <w:rPr>
@@ -1206,19 +1200,7 @@
         <w:rPr>
           <w:rFonts w:eastAsiaTheme="minorEastAsia"/>
         </w:rPr>
-        <w:t xml:space="preserve">of the predictors favored responding one way or another. The data from the </w:t>
-      </w:r>
-      <w:r>
-        <w:rPr>
-          <w:rFonts w:eastAsiaTheme="minorEastAsia"/>
-        </w:rPr>
-        <w:t>oral recorded phrase reading</w:t>
-      </w:r>
-      <w:r>
-        <w:rPr>
-          <w:rFonts w:eastAsiaTheme="minorEastAsia"/>
-        </w:rPr>
-        <w:t xml:space="preserve"> were segmented and </w:t>
+        <w:t xml:space="preserve">of the predictors favored responding one way or another. The data from the oral recorded phrase reading were segmented and </w:t>
       </w:r>
       <w:r>
         <w:rPr>
@@ -1406,8 +1388,6 @@
       <w:pPr>
         <w:jc w:val="both"/>
       </w:pPr>
-      <w:bookmarkStart w:id="1" w:name="_GoBack"/>
-      <w:bookmarkEnd w:id="1"/>
     </w:p>
     <w:p>
       <w:pPr>
@@ -2805,13 +2785,7 @@
       </w:r>
       <w:proofErr w:type="spellEnd"/>
       <w:r>
-        <w:t xml:space="preserve">, </w:t>
-      </w:r>
-      <w:r>
-        <w:t>P.</w:t>
-      </w:r>
-      <w:r>
-        <w:t xml:space="preserve"> &amp; </w:t>
+        <w:t xml:space="preserve">, P. &amp; </w:t>
       </w:r>
       <w:proofErr w:type="spellStart"/>
       <w:r>
@@ -2819,13 +2793,7 @@
       </w:r>
       <w:proofErr w:type="spellEnd"/>
       <w:r>
-        <w:t>, D</w:t>
-      </w:r>
-      <w:r>
-        <w:t xml:space="preserve">. </w:t>
-      </w:r>
-      <w:r>
-        <w:t xml:space="preserve">(2018). </w:t>
+        <w:t xml:space="preserve">, D. (2018). </w:t>
       </w:r>
       <w:proofErr w:type="spellStart"/>
       <w:r>
@@ -2859,23 +2827,15 @@
           <w:lang w:val="es-ES"/>
         </w:rPr>
       </w:pPr>
-    </w:p>
-    <w:p>
-      <w:pPr>
-        <w:jc w:val="both"/>
-        <w:rPr>
-          <w:lang w:val="es-ES"/>
-        </w:rPr>
-      </w:pPr>
       <w:r>
         <w:rPr>
           <w:noProof/>
         </w:rPr>
         <w:drawing>
-          <wp:inline distT="0" distB="0" distL="0" distR="0" wp14:anchorId="3390811F" wp14:editId="4D48BF80">
-            <wp:extent cx="2737154" cy="1954159"/>
-            <wp:effectExtent l="0" t="0" r="6350" b="1905"/>
-            <wp:docPr id="1" name="Picture 1" descr="../../../README_files/figure-markdown_strict/hls_syllabification_all_p3-1.png"/>
+          <wp:inline distT="0" distB="0" distL="0" distR="0" wp14:anchorId="2B5DC6B0" wp14:editId="7B832783">
+            <wp:extent cx="2681755" cy="1914607"/>
+            <wp:effectExtent l="0" t="0" r="10795" b="0"/>
+            <wp:docPr id="3" name="Picture 3" descr="../../../README_files/figure-markdown_strict/hls_syllabification_all_p3-1.png"/>
             <wp:cNvGraphicFramePr>
               <a:graphicFrameLocks xmlns:a="http://schemas.openxmlformats.org/drawingml/2006/main" noChangeAspect="1"/>
             </wp:cNvGraphicFramePr>
@@ -2904,7 +2864,7 @@
                   <pic:spPr bwMode="auto">
                     <a:xfrm>
                       <a:off x="0" y="0"/>
-                      <a:ext cx="2770507" cy="1977971"/>
+                      <a:ext cx="2701622" cy="1928791"/>
                     </a:xfrm>
                     <a:prstGeom prst="rect">
                       <a:avLst/>
@@ -2925,10 +2885,10 @@
           <w:noProof/>
         </w:rPr>
         <w:drawing>
-          <wp:inline distT="0" distB="0" distL="0" distR="0" wp14:anchorId="083B7C8B" wp14:editId="4755C59E">
-            <wp:extent cx="2715279" cy="1938541"/>
-            <wp:effectExtent l="0" t="0" r="2540" b="0"/>
-            <wp:docPr id="2" name="Picture 2" descr="../../../README_files/figure-markdown_strict/hls_carrier_int_p4-1.png"/>
+          <wp:inline distT="0" distB="0" distL="0" distR="0" wp14:anchorId="4CC01A2A" wp14:editId="42EF473E">
+            <wp:extent cx="2708142" cy="1933446"/>
+            <wp:effectExtent l="0" t="0" r="10160" b="0"/>
+            <wp:docPr id="4" name="Picture 4" descr="../../../README_files/figure-markdown_strict/hls_carrier_int_p4-1.png"/>
             <wp:cNvGraphicFramePr>
               <a:graphicFrameLocks xmlns:a="http://schemas.openxmlformats.org/drawingml/2006/main" noChangeAspect="1"/>
             </wp:cNvGraphicFramePr>
@@ -2957,7 +2917,7 @@
                   <pic:spPr bwMode="auto">
                     <a:xfrm>
                       <a:off x="0" y="0"/>
-                      <a:ext cx="2774045" cy="1980496"/>
+                      <a:ext cx="2757670" cy="1968806"/>
                     </a:xfrm>
                     <a:prstGeom prst="rect">
                       <a:avLst/>
@@ -2973,6 +2933,16 @@
           </wp:inline>
         </w:drawing>
       </w:r>
+    </w:p>
+    <w:p>
+      <w:pPr>
+        <w:jc w:val="both"/>
+        <w:rPr>
+          <w:lang w:val="es-ES"/>
+        </w:rPr>
+      </w:pPr>
+      <w:bookmarkStart w:id="1" w:name="_GoBack"/>
+      <w:bookmarkEnd w:id="1"/>
     </w:p>
     <w:sectPr>
       <w:pgSz w:w="12240" w:h="15840"/>

</xml_diff>

<commit_message>
update helpers, add ppt
</commit_message>
<xml_diff>
--- a/docs/hls_2018/abstract/abstract HLS 2018.docx
+++ b/docs/hls_2018/abstract/abstract HLS 2018.docx
@@ -1250,7 +1250,23 @@
         <w:t xml:space="preserve"> </w:t>
       </w:r>
       <w:r>
-        <w:t>(Boersma &amp; Weenink, 2018)</w:t>
+        <w:t>(</w:t>
+      </w:r>
+      <w:proofErr w:type="spellStart"/>
+      <w:r>
+        <w:t>Boersma</w:t>
+      </w:r>
+      <w:proofErr w:type="spellEnd"/>
+      <w:r>
+        <w:t xml:space="preserve"> &amp; </w:t>
+      </w:r>
+      <w:proofErr w:type="spellStart"/>
+      <w:r>
+        <w:t>Weenink</w:t>
+      </w:r>
+      <w:proofErr w:type="spellEnd"/>
+      <w:r>
+        <w:t>, 2018)</w:t>
       </w:r>
       <w:r>
         <w:rPr>
@@ -1296,39 +1312,19 @@
         <w:rPr>
           <w:rFonts w:eastAsiaTheme="minorEastAsia"/>
         </w:rPr>
-        <w:t>analyzed</w:t>
-      </w:r>
-      <w:r>
-        <w:rPr>
-          <w:rFonts w:eastAsiaTheme="minorEastAsia"/>
-        </w:rPr>
-        <w:t xml:space="preserve"> </w:t>
-      </w:r>
-      <w:r>
-        <w:rPr>
-          <w:rFonts w:eastAsiaTheme="minorEastAsia"/>
-        </w:rPr>
-        <w:t>using linear mixed effects models and showed that duration varied as a function of the p</w:t>
-      </w:r>
-      <w:bookmarkStart w:id="0" w:name="_GoBack"/>
-      <w:bookmarkEnd w:id="0"/>
-      <w:r>
-        <w:rPr>
-          <w:rFonts w:eastAsiaTheme="minorEastAsia"/>
-        </w:rPr>
-        <w:t xml:space="preserve">receding consonant. Specifically, palatal + glide sequences showed longer durations. The F1 and intensity time course data were </w:t>
-      </w:r>
-      <w:r>
-        <w:rPr>
-          <w:rFonts w:eastAsiaTheme="minorEastAsia"/>
-        </w:rPr>
-        <w:t>fit</w:t>
-      </w:r>
-      <w:r>
-        <w:rPr>
-          <w:rFonts w:eastAsiaTheme="minorEastAsia"/>
-        </w:rPr>
-        <w:t xml:space="preserve"> </w:t>
+        <w:t xml:space="preserve">analyzed </w:t>
+      </w:r>
+      <w:r>
+        <w:rPr>
+          <w:rFonts w:eastAsiaTheme="minorEastAsia"/>
+        </w:rPr>
+        <w:t xml:space="preserve">using linear mixed effects models and showed that duration varied as a function of the preceding consonant. Specifically, palatal + glide sequences showed longer durations. The F1 and intensity time course data were </w:t>
+      </w:r>
+      <w:r>
+        <w:rPr>
+          <w:rFonts w:eastAsiaTheme="minorEastAsia"/>
+        </w:rPr>
+        <w:t xml:space="preserve">fit </w:t>
       </w:r>
       <w:r>
         <w:rPr>
@@ -1389,7 +1385,13 @@
         <w:t>palatal consonant + homorganic glide [j]</w:t>
       </w:r>
       <w:r>
-        <w:t xml:space="preserve"> sequences, and a possible repair strategy is to lengthen the onset, thus longer durations, more consonant-like productions. </w:t>
+        <w:t xml:space="preserve"> sequences, and a possible repair strategy is to lengthen the onset, thus longer durations</w:t>
+      </w:r>
+      <w:r>
+        <w:t xml:space="preserve"> and</w:t>
+      </w:r>
+      <w:r>
+        <w:t xml:space="preserve"> more consonant-like productions. </w:t>
       </w:r>
       <w:r>
         <w:t xml:space="preserve">By testing whether or not these speakers adhere to the </w:t>
@@ -1431,7 +1433,12 @@
         <w:t>implications</w:t>
       </w:r>
       <w:r>
-        <w:t xml:space="preserve"> for research on monolingual and bilingual acquisition and</w:t>
+        <w:t xml:space="preserve"> for research on monolingual and bilingual acquisitio</w:t>
+      </w:r>
+      <w:bookmarkStart w:id="0" w:name="_GoBack"/>
+      <w:bookmarkEnd w:id="0"/>
+      <w:r>
+        <w:t>n and</w:t>
       </w:r>
       <w:r>
         <w:t xml:space="preserve"> on</w:t>

</xml_diff>